<commit_message>
hierarchies are now solved
</commit_message>
<xml_diff>
--- a/Base/BasicSite/codigo_civil/O Código Civil está organizado em ficheiros txt.docx
+++ b/Base/BasicSite/codigo_civil/O Código Civil está organizado em ficheiros txt.docx
@@ -15,15 +15,26 @@
         <w:t xml:space="preserve">Subtítulo -&gt; </w:t>
       </w:r>
       <w:r>
-        <w:t>Capítulo -&gt; Secção -&gt; Subsecção -&gt; Divisão -&gt; Artigo</w:t>
+        <w:t xml:space="preserve">Capítulo -&gt; Secção -&gt; Subsecção -&gt; Divisão </w:t>
+      </w:r>
+      <w:r>
+        <w:t xml:space="preserve">-&gt; Subdivisão </w:t>
+      </w:r>
+      <w:r>
+        <w:t>-&gt; Artigo</w:t>
       </w:r>
     </w:p>
     <w:p>
       <w:r>
         <w:t>Cada hierarquia pode conter ou não artigos.</w:t>
       </w:r>
-    </w:p>
-    <w:p/>
+      <w:r>
+        <w:t xml:space="preserve"> </w:t>
+      </w:r>
+      <w:r>
+        <w:t>Pode haver hierarquias com o mesmo número seguidas.</w:t>
+      </w:r>
+    </w:p>
     <w:p>
       <w:r>
         <w:t>O Código Civil está organizado em ficheiros txt.</w:t>
@@ -41,39 +52,23 @@
         <w:t>Cada pa</w:t>
       </w:r>
       <w:r>
-        <w:t>sta tem pelo menos 2 ficheiros:</w:t>
-      </w:r>
-    </w:p>
-    <w:p>
-      <w:pPr>
-        <w:pStyle w:val="PargrafodaLista"/>
-        <w:numPr>
-          <w:ilvl w:val="0"/>
-          <w:numId w:val="1"/>
-        </w:numPr>
-      </w:pPr>
-      <w:r>
-        <w:t>Ficheiro de Modificações;</w:t>
-      </w:r>
-    </w:p>
-    <w:p>
-      <w:pPr>
-        <w:pStyle w:val="PargrafodaLista"/>
-        <w:numPr>
-          <w:ilvl w:val="0"/>
-          <w:numId w:val="1"/>
-        </w:numPr>
-      </w:pPr>
-      <w:r>
-        <w:t>Ficheiro de Hierarquia;</w:t>
-      </w:r>
-    </w:p>
-    <w:p/>
+        <w:t xml:space="preserve">sta tem pelo menos </w:t>
+      </w:r>
+      <w:r>
+        <w:t>o ficheiro de Modificações</w:t>
+      </w:r>
+      <w:r>
+        <w:t xml:space="preserve"> </w:t>
+      </w:r>
+    </w:p>
     <w:p>
       <w:r>
         <w:t>Ficheiro de Modificações</w:t>
       </w:r>
       <w:r>
+        <w:t xml:space="preserve"> XML</w:t>
+      </w:r>
+      <w:r>
         <w:t xml:space="preserve"> (exemplo)</w:t>
       </w:r>
       <w:r>
@@ -233,10 +228,50 @@
         <w:t>&gt;</w:t>
       </w:r>
     </w:p>
-    <w:p/>
+    <w:p>
+      <w:pPr>
+        <w:spacing w:after="0" w:line="240" w:lineRule="auto"/>
+      </w:pPr>
+    </w:p>
+    <w:p>
+      <w:pPr>
+        <w:spacing w:after="0" w:line="240" w:lineRule="auto"/>
+      </w:pPr>
+    </w:p>
+    <w:p>
+      <w:pPr>
+        <w:spacing w:after="0" w:line="240" w:lineRule="auto"/>
+      </w:pPr>
+      <w:r>
+        <w:t xml:space="preserve">Em cada atualização pode haver um ficheiro de hierarquias, este ficheiro, contém toda a hierarquia com as alterações que sofreu na </w:t>
+      </w:r>
+      <w:r>
+        <w:t>atualização em que se insere. Se</w:t>
+      </w:r>
+      <w:r>
+        <w:t xml:space="preserve"> houver </w:t>
+      </w:r>
+      <w:r>
+        <w:t xml:space="preserve">apenas </w:t>
+      </w:r>
+      <w:r>
+        <w:t>alterações e/ou revogações</w:t>
+      </w:r>
+      <w:r>
+        <w:t xml:space="preserve"> nesse documento, então não há necessidade desse documento existir para essa pasta.</w:t>
+      </w:r>
+    </w:p>
+    <w:p>
+      <w:pPr>
+        <w:spacing w:after="0" w:line="240" w:lineRule="auto"/>
+      </w:pPr>
+    </w:p>
     <w:p>
       <w:r>
         <w:t>Ficheiro de Hierarquia</w:t>
+      </w:r>
+      <w:r>
+        <w:t xml:space="preserve"> XML</w:t>
       </w:r>
       <w:r>
         <w:t xml:space="preserve"> (exemplo)</w:t>

</xml_diff>